<commit_message>
added detail to research questions, divided up work
</commit_message>
<xml_diff>
--- a/Resources/Project 1 Proposal.docx
+++ b/Resources/Project 1 Proposal.docx
@@ -154,12 +154,7 @@
     </w:p>
     <w:p>
       <w:r>
-        <w:t xml:space="preserve">Traveler numbers decrease as Covid case numbers increase in a strong negative relationship. </w:t>
-      </w:r>
-      <w:bookmarkStart w:id="0" w:name="_GoBack"/>
-      <w:bookmarkEnd w:id="0"/>
-      <w:r>
-        <w:t xml:space="preserve"> </w:t>
+        <w:t xml:space="preserve">Traveler numbers decrease as Covid case numbers increase in a strong negative relationship.  </w:t>
       </w:r>
       <w:r>
         <w:br/>
@@ -181,6 +176,17 @@
       <w:r>
         <w:t xml:space="preserve"> How have traveler numbers been affected by Covid in the US as a whole?</w:t>
       </w:r>
+      <w:r>
+        <w:t xml:space="preserve"> (Sonny)</w:t>
+      </w:r>
+    </w:p>
+    <w:p>
+      <w:pPr>
+        <w:ind w:left="720"/>
+      </w:pPr>
+      <w:r>
+        <w:t>Using matplotlib, show in a line graph tsa[“total traveler throughput 2020”] on y axis and tsa[“date”] on x axis</w:t>
+      </w:r>
     </w:p>
     <w:p>
       <w:pPr>
@@ -193,6 +199,50 @@
       <w:r>
         <w:t>How does this compare to more normal years?</w:t>
       </w:r>
+      <w:r>
+        <w:t xml:space="preserve"> (Sonny)</w:t>
+      </w:r>
+    </w:p>
+    <w:p>
+      <w:pPr>
+        <w:pStyle w:val="ListParagraph"/>
+      </w:pPr>
+    </w:p>
+    <w:p>
+      <w:pPr>
+        <w:ind w:left="720"/>
+      </w:pPr>
+      <w:r>
+        <w:t xml:space="preserve">Using matplotlib, show in one chart the 2020 line using </w:t>
+      </w:r>
+      <w:r>
+        <w:t>tsa[“total traveler throughput 2020”]</w:t>
+      </w:r>
+      <w:r>
+        <w:t xml:space="preserve"> and the 2019 line using </w:t>
+      </w:r>
+      <w:r>
+        <w:t>tsa[“total traveler throughput 20</w:t>
+      </w:r>
+      <w:r>
+        <w:t>19</w:t>
+      </w:r>
+      <w:r>
+        <w:t>”]</w:t>
+      </w:r>
+      <w:r>
+        <w:t xml:space="preserve"> with </w:t>
+      </w:r>
+      <w:r>
+        <w:t>tsa[“date”] on x axis</w:t>
+      </w:r>
+      <w:r>
+        <w:t xml:space="preserve">.  Make </w:t>
+      </w:r>
+      <w:r>
+        <w:lastRenderedPageBreak/>
+        <w:t>sure to include a legend and different colors for the lines.  Display line slope and analyze the differences between both years’ numbers.</w:t>
+      </w:r>
     </w:p>
     <w:p>
       <w:pPr>
@@ -205,6 +255,48 @@
       <w:r>
         <w:t>How have case numbers changed throughout the year?</w:t>
       </w:r>
+      <w:r>
+        <w:t xml:space="preserve"> (</w:t>
+      </w:r>
+      <w:r>
+        <w:t>Arthur)</w:t>
+      </w:r>
+    </w:p>
+    <w:p>
+      <w:pPr>
+        <w:pStyle w:val="ListParagraph"/>
+      </w:pPr>
+    </w:p>
+    <w:p>
+      <w:pPr>
+        <w:pStyle w:val="ListParagraph"/>
+      </w:pPr>
+      <w:r>
+        <w:t xml:space="preserve">Using nyt_nationwide create 2 line graphs.  One with </w:t>
+      </w:r>
+      <w:r>
+        <w:t>nyt_nationwide["Total Cases"]</w:t>
+      </w:r>
+      <w:r>
+        <w:t xml:space="preserve"> on the y axis and nyt_nationwide[“Date”] on the x and the other with </w:t>
+      </w:r>
+      <w:r>
+        <w:t>nyt_nationwide["Case Rate of Change"]</w:t>
+      </w:r>
+      <w:r>
+        <w:t xml:space="preserve"> </w:t>
+      </w:r>
+      <w:r>
+        <w:t>on the y axis and nyt_nationwide[“Date”] on the x</w:t>
+      </w:r>
+      <w:r>
+        <w:t xml:space="preserve">.  Talk about the differences between what these two graphs are measuring.  </w:t>
+      </w:r>
+    </w:p>
+    <w:p>
+      <w:pPr>
+        <w:pStyle w:val="ListParagraph"/>
+      </w:pPr>
     </w:p>
     <w:p>
       <w:pPr>
@@ -215,8 +307,29 @@
         </w:numPr>
       </w:pPr>
       <w:r>
-        <w:t>Is there a discrepancy between different sources and their case number reports?</w:t>
-      </w:r>
+        <w:t>How do case numbers correlate with traveler numbers?</w:t>
+      </w:r>
+      <w:r>
+        <w:t xml:space="preserve"> (Jon)</w:t>
+      </w:r>
+    </w:p>
+    <w:p>
+      <w:pPr>
+        <w:pStyle w:val="ListParagraph"/>
+      </w:pPr>
+    </w:p>
+    <w:p>
+      <w:pPr>
+        <w:pStyle w:val="ListParagraph"/>
+      </w:pPr>
+      <w:r>
+        <w:t>Using combined_total_data, make 2 graphs: one with both 2020 travelers numbers line and nyt total cases line, the other with 2020 travelers numbers and nyt rate of change line.  Then find the correlation between these lines for graphs.  Talk about what this correlation means.  Also explore how there could be a delayed reaction between case numbers affecting traveler numbers and vice versa.  Utilizing a for loop, test earlier and later dates for case numbers and rate of change numbers against the original date numbers of travelers.  Calculate the correlations for all of these and chart them in a bar graph.  Find strongest correlation among all calculations and analyze all of this data.</w:t>
+      </w:r>
+    </w:p>
+    <w:p>
+      <w:pPr>
+        <w:pStyle w:val="ListParagraph"/>
+      </w:pPr>
     </w:p>
     <w:p>
       <w:pPr>
@@ -227,8 +340,32 @@
         </w:numPr>
       </w:pPr>
       <w:r>
-        <w:t>Is there any quantitative difference we can find or explore in these discrepancies?*</w:t>
-      </w:r>
+        <w:t>What do case numbers look like in particular states?</w:t>
+      </w:r>
+      <w:r>
+        <w:t xml:space="preserve"> (Jon)</w:t>
+      </w:r>
+    </w:p>
+    <w:p>
+      <w:pPr>
+        <w:pStyle w:val="ListParagraph"/>
+      </w:pPr>
+    </w:p>
+    <w:p>
+      <w:pPr>
+        <w:pStyle w:val="ListParagraph"/>
+      </w:pPr>
+      <w:r>
+        <w:t>Using our 4 sample states of Georgia, California, Massachusetts, and Texas use the dataframes with the respective names to plot cases numbers and number rate of change against the date.  Use similar coding structure as found in question 3.  Analyze the data and talk about the differences between these data points.</w:t>
+      </w:r>
+      <w:r>
+        <w:t xml:space="preserve"> Create a graph with all 4 lines and observe some similarities and differences between states.</w:t>
+      </w:r>
+    </w:p>
+    <w:p>
+      <w:pPr>
+        <w:pStyle w:val="ListParagraph"/>
+      </w:pPr>
     </w:p>
     <w:p>
       <w:pPr>
@@ -239,8 +376,38 @@
         </w:numPr>
       </w:pPr>
       <w:r>
-        <w:t>How do case numbers correlate with traveler numbers?</w:t>
-      </w:r>
+        <w:t>What do traveler numbers look like in specific airports?</w:t>
+      </w:r>
+      <w:r>
+        <w:t xml:space="preserve"> (Arthur)</w:t>
+      </w:r>
+    </w:p>
+    <w:p>
+      <w:pPr>
+        <w:pStyle w:val="ListParagraph"/>
+      </w:pPr>
+    </w:p>
+    <w:p>
+      <w:pPr>
+        <w:pStyle w:val="ListParagraph"/>
+      </w:pPr>
+      <w:r>
+        <w:t>Use our 5 sample airport dataframes for LAX,</w:t>
+      </w:r>
+      <w:r>
+        <w:t xml:space="preserve"> </w:t>
+      </w:r>
+      <w:r>
+        <w:t xml:space="preserve">SFO, ATL, BOS, and DFW to plot traveler baseline percent vs date.  </w:t>
+      </w:r>
+      <w:r>
+        <w:t>Talk about what the percent baseline number means and why it is still a useful comparison tool even if the number by itself is hard to utilize. Create a graph with all 5 lines and observe some similarities and differences between airports.</w:t>
+      </w:r>
+    </w:p>
+    <w:p>
+      <w:pPr>
+        <w:pStyle w:val="ListParagraph"/>
+      </w:pPr>
     </w:p>
     <w:p>
       <w:pPr>
@@ -251,374 +418,28 @@
         </w:numPr>
       </w:pPr>
       <w:r>
-        <w:t>What do case numbers look like in particular states?</w:t>
-      </w:r>
-    </w:p>
-    <w:p>
-      <w:pPr>
-        <w:pStyle w:val="ListParagraph"/>
-        <w:numPr>
-          <w:ilvl w:val="0"/>
-          <w:numId w:val="1"/>
-        </w:numPr>
-      </w:pPr>
-      <w:r>
-        <w:t>What do traveler numbers look like in specific airports?</w:t>
-      </w:r>
-    </w:p>
-    <w:p>
-      <w:pPr>
-        <w:pStyle w:val="ListParagraph"/>
-        <w:numPr>
-          <w:ilvl w:val="0"/>
-          <w:numId w:val="1"/>
-        </w:numPr>
-      </w:pPr>
-      <w:r>
         <w:t>What is the relationship between an airport and its state?</w:t>
       </w:r>
       <w:r>
         <w:t xml:space="preserve"> </w:t>
       </w:r>
-    </w:p>
-    <w:p>
-      <w:pPr>
-        <w:pStyle w:val="NormalWeb"/>
-        <w:spacing w:before="240" w:beforeAutospacing="0" w:after="240" w:afterAutospacing="0"/>
-        <w:ind w:left="720"/>
-        <w:jc w:val="center"/>
-      </w:pPr>
-      <w:r>
-        <w:rPr>
-          <w:rFonts w:ascii="Arial" w:hAnsi="Arial" w:cs="Arial"/>
-          <w:color w:val="000000"/>
-          <w:sz w:val="22"/>
-          <w:szCs w:val="22"/>
-        </w:rPr>
-        <w:lastRenderedPageBreak/>
-        <w:t>Coding Methodology</w:t>
-      </w:r>
-    </w:p>
-    <w:p>
-      <w:pPr>
-        <w:pStyle w:val="NormalWeb"/>
-        <w:spacing w:before="240" w:beforeAutospacing="0" w:after="240" w:afterAutospacing="0"/>
-        <w:ind w:left="720"/>
-      </w:pPr>
-    </w:p>
-    <w:p>
-      <w:pPr>
-        <w:pStyle w:val="NormalWeb"/>
-        <w:spacing w:before="240" w:beforeAutospacing="0" w:after="240" w:afterAutospacing="0"/>
-        <w:ind w:left="720"/>
-      </w:pPr>
-      <w:r>
-        <w:rPr>
-          <w:rFonts w:ascii="Arial" w:hAnsi="Arial" w:cs="Arial"/>
-          <w:color w:val="000000"/>
-          <w:sz w:val="22"/>
-          <w:szCs w:val="22"/>
-        </w:rPr>
-        <w:t>The first step will be taking the TSA data and putting it into an Excel document and saving it as a csv.  Then we can load this data with pandas, and using Matplotlib make a line graph of 2019, 2020, and both.  After this convert dates from numbers into strings</w:t>
-      </w:r>
-    </w:p>
-    <w:p>
-      <w:pPr>
-        <w:pStyle w:val="NormalWeb"/>
-        <w:spacing w:before="240" w:beforeAutospacing="0" w:after="240" w:afterAutospacing="0"/>
-        <w:ind w:left="720"/>
-      </w:pPr>
-      <w:r>
-        <w:rPr>
-          <w:rFonts w:ascii="Arial" w:hAnsi="Arial" w:cs="Arial"/>
-          <w:color w:val="000000"/>
-          <w:sz w:val="22"/>
-          <w:szCs w:val="22"/>
-        </w:rPr>
-        <w:t>For the NYT data:</w:t>
-      </w:r>
-    </w:p>
-    <w:p>
-      <w:pPr>
-        <w:pStyle w:val="NormalWeb"/>
-        <w:spacing w:before="240" w:beforeAutospacing="0" w:after="240" w:afterAutospacing="0"/>
-        <w:ind w:left="720"/>
-      </w:pPr>
-      <w:r>
-        <w:rPr>
-          <w:rFonts w:ascii="Arial" w:hAnsi="Arial" w:cs="Arial"/>
-          <w:color w:val="000000"/>
-          <w:sz w:val="22"/>
-          <w:szCs w:val="22"/>
-        </w:rPr>
-        <w:t>First load the csv into pandas.  Convert dates into numbers from strings.  Change the dataframe to only include the relevant dates and relevant columns of date, state, and case totals.  Group by date and take the sum of cases from all the states.  Make a new dataframe with the dates and a new column of the sum of cases for each data total.  Then make a line graph of the data.</w:t>
-      </w:r>
-    </w:p>
-    <w:p>
-      <w:pPr>
-        <w:pStyle w:val="NormalWeb"/>
-        <w:spacing w:before="240" w:beforeAutospacing="0" w:after="240" w:afterAutospacing="0"/>
-        <w:ind w:left="720"/>
-      </w:pPr>
-      <w:r>
-        <w:rPr>
-          <w:rFonts w:ascii="Arial" w:hAnsi="Arial" w:cs="Arial"/>
-          <w:color w:val="000000"/>
-          <w:sz w:val="22"/>
-          <w:szCs w:val="22"/>
-        </w:rPr>
-        <w:t>Similar process for WHO data:</w:t>
-      </w:r>
-    </w:p>
-    <w:p>
-      <w:pPr>
-        <w:pStyle w:val="NormalWeb"/>
-        <w:spacing w:before="240" w:beforeAutospacing="0" w:after="240" w:afterAutospacing="0"/>
-        <w:ind w:left="720"/>
-      </w:pPr>
-      <w:r>
-        <w:rPr>
-          <w:rFonts w:ascii="Arial" w:hAnsi="Arial" w:cs="Arial"/>
-          <w:color w:val="000000"/>
-          <w:sz w:val="22"/>
-          <w:szCs w:val="22"/>
-        </w:rPr>
-        <w:t>Make a new dataframe where you only use USA as nation.</w:t>
-      </w:r>
-    </w:p>
-    <w:p>
-      <w:pPr>
-        <w:pStyle w:val="NormalWeb"/>
-        <w:spacing w:before="240" w:beforeAutospacing="0" w:after="240" w:afterAutospacing="0"/>
-        <w:ind w:left="720"/>
-      </w:pPr>
-      <w:r>
-        <w:rPr>
-          <w:rFonts w:ascii="Arial" w:hAnsi="Arial" w:cs="Arial"/>
-          <w:color w:val="000000"/>
-          <w:sz w:val="22"/>
-          <w:szCs w:val="22"/>
-        </w:rPr>
-        <w:t>(</w:t>
-      </w:r>
-      <w:proofErr w:type="spellStart"/>
-      <w:r>
-        <w:rPr>
-          <w:rFonts w:ascii="Arial" w:hAnsi="Arial" w:cs="Arial"/>
-          <w:color w:val="000000"/>
-          <w:sz w:val="22"/>
-          <w:szCs w:val="22"/>
-        </w:rPr>
-        <w:t>usa_data</w:t>
-      </w:r>
-      <w:proofErr w:type="spellEnd"/>
-      <w:r>
-        <w:rPr>
-          <w:rFonts w:ascii="Arial" w:hAnsi="Arial" w:cs="Arial"/>
-          <w:color w:val="000000"/>
-          <w:sz w:val="22"/>
-          <w:szCs w:val="22"/>
-        </w:rPr>
-        <w:t xml:space="preserve"> = </w:t>
-      </w:r>
-      <w:proofErr w:type="spellStart"/>
-      <w:r>
-        <w:rPr>
-          <w:rFonts w:ascii="Arial" w:hAnsi="Arial" w:cs="Arial"/>
-          <w:color w:val="000000"/>
-          <w:sz w:val="22"/>
-          <w:szCs w:val="22"/>
-        </w:rPr>
-        <w:t>total_data.loc</w:t>
-      </w:r>
-      <w:proofErr w:type="spellEnd"/>
-      <w:r>
-        <w:rPr>
-          <w:rFonts w:ascii="Arial" w:hAnsi="Arial" w:cs="Arial"/>
-          <w:color w:val="000000"/>
-          <w:sz w:val="22"/>
-          <w:szCs w:val="22"/>
-        </w:rPr>
-        <w:t>[</w:t>
-      </w:r>
-      <w:proofErr w:type="spellStart"/>
-      <w:r>
-        <w:rPr>
-          <w:rFonts w:ascii="Arial" w:hAnsi="Arial" w:cs="Arial"/>
-          <w:color w:val="000000"/>
-          <w:sz w:val="22"/>
-          <w:szCs w:val="22"/>
-        </w:rPr>
-        <w:t>total_data</w:t>
-      </w:r>
-      <w:proofErr w:type="spellEnd"/>
-      <w:r>
-        <w:rPr>
-          <w:rFonts w:ascii="Arial" w:hAnsi="Arial" w:cs="Arial"/>
-          <w:color w:val="000000"/>
-          <w:sz w:val="22"/>
-          <w:szCs w:val="22"/>
-        </w:rPr>
-        <w:t>[“Nation”] == ”USA”])</w:t>
-      </w:r>
-    </w:p>
-    <w:p>
-      <w:pPr>
-        <w:pStyle w:val="NormalWeb"/>
-        <w:spacing w:before="240" w:beforeAutospacing="0" w:after="240" w:afterAutospacing="0"/>
-      </w:pPr>
-      <w:r>
-        <w:rPr>
-          <w:rFonts w:ascii="Arial" w:hAnsi="Arial" w:cs="Arial"/>
-          <w:color w:val="000000"/>
-          <w:sz w:val="22"/>
-          <w:szCs w:val="22"/>
-        </w:rPr>
-        <w:t>Convert dates into numbers from strings.  Also only include relevant dates, total cases, and nation as columns.  Then make a line graph of the data.</w:t>
-      </w:r>
-    </w:p>
-    <w:p>
-      <w:pPr>
-        <w:pStyle w:val="NormalWeb"/>
-        <w:spacing w:before="240" w:beforeAutospacing="0" w:after="240" w:afterAutospacing="0"/>
-        <w:ind w:left="360"/>
-      </w:pPr>
-      <w:r>
-        <w:rPr>
-          <w:rFonts w:ascii="Arial" w:hAnsi="Arial" w:cs="Arial"/>
-          <w:color w:val="000000"/>
-          <w:sz w:val="22"/>
-          <w:szCs w:val="22"/>
-        </w:rPr>
-        <w:t>For correlations:  create new dataframe from TSA data of just 2020 data.  Merge this data with NYT data.  Make a line graph with both lines and then use .</w:t>
-      </w:r>
-      <w:proofErr w:type="spellStart"/>
-      <w:r>
-        <w:rPr>
-          <w:rFonts w:ascii="Arial" w:hAnsi="Arial" w:cs="Arial"/>
-          <w:color w:val="000000"/>
-          <w:sz w:val="22"/>
-          <w:szCs w:val="22"/>
-        </w:rPr>
-        <w:t>corr</w:t>
-      </w:r>
-      <w:proofErr w:type="spellEnd"/>
-      <w:r>
-        <w:rPr>
-          <w:rFonts w:ascii="Arial" w:hAnsi="Arial" w:cs="Arial"/>
-          <w:color w:val="000000"/>
-          <w:sz w:val="22"/>
-          <w:szCs w:val="22"/>
-        </w:rPr>
-        <w:t xml:space="preserve"> function to find correlation.  Repeat these steps with WHO data.</w:t>
-      </w:r>
-    </w:p>
-    <w:p>
-      <w:pPr>
-        <w:pStyle w:val="NormalWeb"/>
-        <w:spacing w:before="240" w:beforeAutospacing="0" w:after="240" w:afterAutospacing="0"/>
-        <w:ind w:left="360"/>
-      </w:pPr>
-      <w:r>
-        <w:rPr>
-          <w:rFonts w:ascii="Arial" w:hAnsi="Arial" w:cs="Arial"/>
-          <w:color w:val="000000"/>
-          <w:sz w:val="22"/>
-          <w:szCs w:val="22"/>
-        </w:rPr>
-        <w:t>For advanced correlation work we should test the data with some lag in dates to see if there is a delay present in case numbers affecting travel numbers.  To do this create a for loop for example for I from -15 to 15.  Add I to the date for case numbers and test these dates against travel number dates.  Remember to account for smaller date size during this.  Find correlation of the numbers here, and test the square of this correlation to best correlation squared, initially set at 0 squared.  If new correlation squared is greater than current best correlation set new correlation for x dates as new best correlation.  Iterate through all test dates, recording correlation for each segment and show graphs for best correlation period.  Also potentially test for smaller time period where correlation may be stronger as Covid was taken more seriously.</w:t>
-      </w:r>
-    </w:p>
-    <w:p>
-      <w:pPr>
-        <w:pStyle w:val="NormalWeb"/>
-        <w:spacing w:before="240" w:beforeAutospacing="0" w:after="240" w:afterAutospacing="0"/>
-        <w:ind w:left="360"/>
-      </w:pPr>
-      <w:r>
-        <w:rPr>
-          <w:rFonts w:ascii="Arial" w:hAnsi="Arial" w:cs="Arial"/>
-          <w:color w:val="000000"/>
-          <w:sz w:val="22"/>
-          <w:szCs w:val="22"/>
-        </w:rPr>
-        <w:t>For individual states, take NYT data and (</w:t>
-      </w:r>
-      <w:proofErr w:type="spellStart"/>
-      <w:r>
-        <w:rPr>
-          <w:rFonts w:ascii="Arial" w:hAnsi="Arial" w:cs="Arial"/>
-          <w:color w:val="000000"/>
-          <w:sz w:val="22"/>
-          <w:szCs w:val="22"/>
-        </w:rPr>
-        <w:t>usa_data</w:t>
-      </w:r>
-      <w:proofErr w:type="spellEnd"/>
-      <w:r>
-        <w:rPr>
-          <w:rFonts w:ascii="Arial" w:hAnsi="Arial" w:cs="Arial"/>
-          <w:color w:val="000000"/>
-          <w:sz w:val="22"/>
-          <w:szCs w:val="22"/>
-        </w:rPr>
-        <w:t xml:space="preserve"> = </w:t>
-      </w:r>
-      <w:proofErr w:type="spellStart"/>
-      <w:r>
-        <w:rPr>
-          <w:rFonts w:ascii="Arial" w:hAnsi="Arial" w:cs="Arial"/>
-          <w:color w:val="000000"/>
-          <w:sz w:val="22"/>
-          <w:szCs w:val="22"/>
-        </w:rPr>
-        <w:t>total_data.loc</w:t>
-      </w:r>
-      <w:proofErr w:type="spellEnd"/>
-      <w:r>
-        <w:rPr>
-          <w:rFonts w:ascii="Arial" w:hAnsi="Arial" w:cs="Arial"/>
-          <w:color w:val="000000"/>
-          <w:sz w:val="22"/>
-          <w:szCs w:val="22"/>
-        </w:rPr>
-        <w:t>[</w:t>
-      </w:r>
-      <w:proofErr w:type="spellStart"/>
-      <w:r>
-        <w:rPr>
-          <w:rFonts w:ascii="Arial" w:hAnsi="Arial" w:cs="Arial"/>
-          <w:color w:val="000000"/>
-          <w:sz w:val="22"/>
-          <w:szCs w:val="22"/>
-        </w:rPr>
-        <w:t>total_data</w:t>
-      </w:r>
-      <w:proofErr w:type="spellEnd"/>
-      <w:r>
-        <w:rPr>
-          <w:rFonts w:ascii="Arial" w:hAnsi="Arial" w:cs="Arial"/>
-          <w:color w:val="000000"/>
-          <w:sz w:val="22"/>
-          <w:szCs w:val="22"/>
-        </w:rPr>
-        <w:t>[“State”] == ”State wanted”]).  Make new dataframe with only the dates you want and case numbers. </w:t>
-      </w:r>
-    </w:p>
-    <w:p>
-      <w:pPr>
-        <w:pStyle w:val="NormalWeb"/>
-        <w:spacing w:before="240" w:beforeAutospacing="0" w:after="240" w:afterAutospacing="0"/>
-        <w:ind w:left="360"/>
-      </w:pPr>
-      <w:r>
-        <w:rPr>
-          <w:rFonts w:ascii="Arial" w:hAnsi="Arial" w:cs="Arial"/>
-          <w:color w:val="000000"/>
-          <w:sz w:val="22"/>
-          <w:szCs w:val="22"/>
-        </w:rPr>
-        <w:t xml:space="preserve">Use airport traffic data to obtain similar info for related airport to the state.  Find correlation and make line graph with both lines.  Potentially use advanced correlation method.  Do this for all 5 samples.  </w:t>
+      <w:r>
+        <w:t>(Together Saturday)</w:t>
+      </w:r>
+      <w:bookmarkStart w:id="0" w:name="_GoBack"/>
+      <w:bookmarkEnd w:id="0"/>
+    </w:p>
+    <w:p>
+      <w:pPr>
+        <w:pStyle w:val="ListParagraph"/>
+      </w:pPr>
+    </w:p>
+    <w:p>
+      <w:pPr>
+        <w:pStyle w:val="ListParagraph"/>
+      </w:pPr>
+      <w:r>
+        <w:t>Use the merged dataframes of airport and state to make graphs of airport numbers vs date and state numbers/rate of change vs date.  Find the correlation and analyze trends in the data.</w:t>
       </w:r>
     </w:p>
     <w:sectPr>

</xml_diff>